<commit_message>
eigen beoordeling erin gezet
</commit_message>
<xml_diff>
--- a/Communicatie/Summa Move Instructie EN.docx
+++ b/Communicatie/Summa Move Instructie EN.docx
@@ -35,8 +35,16 @@
         <w:rPr>
           <w:lang w:val="en-US"/>
         </w:rPr>
-        <w:t>Always wanted some muscle growth?</w:t>
-      </w:r>
+        <w:t xml:space="preserve">Always wanted some muscle </w:t>
+      </w:r>
+      <w:proofErr w:type="gramStart"/>
+      <w:r>
+        <w:rPr>
+          <w:lang w:val="en-US"/>
+        </w:rPr>
+        <w:t>growth?</w:t>
+      </w:r>
+      <w:proofErr w:type="gramEnd"/>
       <w:r>
         <w:rPr>
           <w:lang w:val="en-US"/>
@@ -284,6 +292,13 @@
     </w:p>
     <w:sdt>
       <w:sdtPr>
+        <w:rPr>
+          <w:rFonts w:asciiTheme="minorHAnsi" w:eastAsiaTheme="minorEastAsia" w:hAnsiTheme="minorHAnsi" w:cstheme="minorBidi"/>
+          <w:caps w:val="0"/>
+          <w:spacing w:val="0"/>
+          <w:sz w:val="21"/>
+          <w:szCs w:val="21"/>
+        </w:rPr>
         <w:id w:val="-1630241279"/>
         <w:docPartObj>
           <w:docPartGallery w:val="Table of Contents"/>
@@ -292,13 +307,8 @@
       </w:sdtPr>
       <w:sdtEndPr>
         <w:rPr>
-          <w:rFonts w:asciiTheme="minorHAnsi" w:eastAsiaTheme="minorEastAsia" w:hAnsiTheme="minorHAnsi" w:cstheme="minorBidi"/>
           <w:b/>
           <w:bCs/>
-          <w:caps w:val="0"/>
-          <w:spacing w:val="0"/>
-          <w:sz w:val="21"/>
-          <w:szCs w:val="21"/>
         </w:rPr>
       </w:sdtEndPr>
       <w:sdtContent>
@@ -767,7 +777,7 @@
                 <w:noProof/>
                 <w:lang w:val="en-US"/>
               </w:rPr>
-              <w:t>InstructiON</w:t>
+              <w:t>Instruction</w:t>
             </w:r>
             <w:r>
               <w:rPr>
@@ -1053,7 +1063,7 @@
                 <w:noProof/>
                 <w:lang w:val="en-US"/>
               </w:rPr>
-              <w:t>InstructiON</w:t>
+              <w:t>Instruction</w:t>
             </w:r>
             <w:r>
               <w:rPr>
@@ -1339,7 +1349,7 @@
                 <w:noProof/>
                 <w:lang w:val="en-US"/>
               </w:rPr>
-              <w:t>InstructiON</w:t>
+              <w:t>Instruction</w:t>
             </w:r>
             <w:r>
               <w:rPr>
@@ -1625,7 +1635,7 @@
                 <w:noProof/>
                 <w:lang w:val="en-US"/>
               </w:rPr>
-              <w:t>InstructiON</w:t>
+              <w:t>Instruction</w:t>
             </w:r>
             <w:r>
               <w:rPr>
@@ -1911,7 +1921,7 @@
                 <w:noProof/>
                 <w:lang w:val="en-US"/>
               </w:rPr>
-              <w:t>InstructiON</w:t>
+              <w:t>Instruction</w:t>
             </w:r>
             <w:r>
               <w:rPr>
@@ -2197,7 +2207,7 @@
                 <w:noProof/>
                 <w:lang w:val="en-US"/>
               </w:rPr>
-              <w:t>InstructiON</w:t>
+              <w:t>Instruction</w:t>
             </w:r>
             <w:r>
               <w:rPr>
@@ -2491,7 +2501,7 @@
                 <w:noProof/>
                 <w:lang w:val="en-US"/>
               </w:rPr>
-              <w:t>InstructiON</w:t>
+              <w:t>Instruction</w:t>
             </w:r>
             <w:r>
               <w:rPr>
@@ -2777,7 +2787,7 @@
                 <w:noProof/>
                 <w:lang w:val="en-US"/>
               </w:rPr>
-              <w:t>InstructiON</w:t>
+              <w:t>Instruction</w:t>
             </w:r>
             <w:r>
               <w:rPr>
@@ -3063,7 +3073,7 @@
                 <w:noProof/>
                 <w:lang w:val="en-US"/>
               </w:rPr>
-              <w:t>InstructiON</w:t>
+              <w:t>Instruction</w:t>
             </w:r>
             <w:r>
               <w:rPr>
@@ -3283,7 +3293,21 @@
         <w:rPr>
           <w:lang w:val="en-US"/>
         </w:rPr>
-        <w:t xml:space="preserve">To start off, you’ll need enough space around you in order to perform the squid. </w:t>
+        <w:t xml:space="preserve">To start off, you’ll need enough space around you </w:t>
+      </w:r>
+      <w:proofErr w:type="gramStart"/>
+      <w:r>
+        <w:rPr>
+          <w:lang w:val="en-US"/>
+        </w:rPr>
+        <w:t>in order to</w:t>
+      </w:r>
+      <w:proofErr w:type="gramEnd"/>
+      <w:r>
+        <w:rPr>
+          <w:lang w:val="en-US"/>
+        </w:rPr>
+        <w:t xml:space="preserve"> perform the squid. </w:t>
       </w:r>
       <w:r>
         <w:rPr>
@@ -3317,11 +3341,19 @@
         </w:rPr>
         <w:t xml:space="preserve">, </w:t>
       </w:r>
-      <w:r>
-        <w:rPr>
-          <w:lang w:val="en-US"/>
-        </w:rPr>
-        <w:t xml:space="preserve">hamstring and hips. </w:t>
+      <w:proofErr w:type="gramStart"/>
+      <w:r>
+        <w:rPr>
+          <w:lang w:val="en-US"/>
+        </w:rPr>
+        <w:t>hamstring</w:t>
+      </w:r>
+      <w:proofErr w:type="gramEnd"/>
+      <w:r>
+        <w:rPr>
+          <w:lang w:val="en-US"/>
+        </w:rPr>
+        <w:t xml:space="preserve"> and hips. </w:t>
       </w:r>
     </w:p>
     <w:p>
@@ -3340,15 +3372,13 @@
           <w:lang w:val="en-US"/>
         </w:rPr>
       </w:pPr>
-      <w:bookmarkStart w:id="5" w:name="_Toc107914915"/>
       <w:r>
         <w:rPr>
           <w:u w:val="single"/>
           <w:lang w:val="en-US"/>
         </w:rPr>
-        <w:t>InstructiON</w:t>
-      </w:r>
-      <w:bookmarkEnd w:id="5"/>
+        <w:t>Instruction</w:t>
+      </w:r>
     </w:p>
     <w:p>
       <w:pPr>
@@ -3374,7 +3404,21 @@
         <w:rPr>
           <w:lang w:val="en-US"/>
         </w:rPr>
-        <w:t xml:space="preserve">Place your foots </w:t>
+        <w:t xml:space="preserve">Place </w:t>
+      </w:r>
+      <w:proofErr w:type="gramStart"/>
+      <w:r>
+        <w:rPr>
+          <w:lang w:val="en-US"/>
+        </w:rPr>
+        <w:t>your</w:t>
+      </w:r>
+      <w:proofErr w:type="gramEnd"/>
+      <w:r>
+        <w:rPr>
+          <w:lang w:val="en-US"/>
+        </w:rPr>
+        <w:t xml:space="preserve"> foots </w:t>
       </w:r>
       <w:r>
         <w:rPr>
@@ -3400,7 +3444,35 @@
         <w:rPr>
           <w:lang w:val="en-US"/>
         </w:rPr>
-        <w:t>Let yourself sink until your knees reach a angle of 90 degrees. Be aware that your foots remain on shoulder width.</w:t>
+        <w:t xml:space="preserve">Let yourself sink until your knees reach </w:t>
+      </w:r>
+      <w:proofErr w:type="gramStart"/>
+      <w:r>
+        <w:rPr>
+          <w:lang w:val="en-US"/>
+        </w:rPr>
+        <w:t>a</w:t>
+      </w:r>
+      <w:proofErr w:type="gramEnd"/>
+      <w:r>
+        <w:rPr>
+          <w:lang w:val="en-US"/>
+        </w:rPr>
+        <w:t xml:space="preserve"> angle of 90 degrees. Be aware that </w:t>
+      </w:r>
+      <w:proofErr w:type="gramStart"/>
+      <w:r>
+        <w:rPr>
+          <w:lang w:val="en-US"/>
+        </w:rPr>
+        <w:t>your</w:t>
+      </w:r>
+      <w:proofErr w:type="gramEnd"/>
+      <w:r>
+        <w:rPr>
+          <w:lang w:val="en-US"/>
+        </w:rPr>
+        <w:t xml:space="preserve"> foots remain on shoulder width.</w:t>
       </w:r>
       <w:r>
         <w:rPr>
@@ -3445,7 +3517,7 @@
           <w:lang w:val="en-US"/>
         </w:rPr>
       </w:pPr>
-      <w:bookmarkStart w:id="6" w:name="_Toc107914916"/>
+      <w:bookmarkStart w:id="5" w:name="_Toc107914916"/>
       <w:r>
         <w:rPr>
           <w:u w:val="single"/>
@@ -3453,7 +3525,7 @@
         </w:rPr>
         <w:t>Summary</w:t>
       </w:r>
-      <w:bookmarkEnd w:id="6"/>
+      <w:bookmarkEnd w:id="5"/>
     </w:p>
     <w:p>
       <w:pPr>
@@ -3508,7 +3580,7 @@
         </w:rPr>
         <w:br w:type="page"/>
       </w:r>
-      <w:bookmarkStart w:id="7" w:name="_Toc107914917"/>
+      <w:bookmarkStart w:id="6" w:name="_Toc107914917"/>
       <w:r>
         <w:rPr>
           <w:b/>
@@ -3530,6 +3602,31 @@
         </w:rPr>
         <w:t>Push-up</w:t>
       </w:r>
+      <w:bookmarkEnd w:id="6"/>
+    </w:p>
+    <w:p>
+      <w:pPr>
+        <w:rPr>
+          <w:lang w:val="en-US"/>
+        </w:rPr>
+      </w:pPr>
+    </w:p>
+    <w:p>
+      <w:pPr>
+        <w:pStyle w:val="Kop3"/>
+        <w:rPr>
+          <w:u w:val="single"/>
+          <w:lang w:val="en-US"/>
+        </w:rPr>
+      </w:pPr>
+      <w:bookmarkStart w:id="7" w:name="_Toc107914918"/>
+      <w:r>
+        <w:rPr>
+          <w:u w:val="single"/>
+          <w:lang w:val="en-US"/>
+        </w:rPr>
+        <w:t>Preface</w:t>
+      </w:r>
       <w:bookmarkEnd w:id="7"/>
     </w:p>
     <w:p>
@@ -3541,19 +3638,260 @@
     </w:p>
     <w:p>
       <w:pPr>
+        <w:ind w:left="708"/>
+        <w:rPr>
+          <w:lang w:val="en-US"/>
+        </w:rPr>
+      </w:pPr>
+      <w:r>
+        <w:rPr>
+          <w:lang w:val="en-US"/>
+        </w:rPr>
+        <w:t xml:space="preserve">This is a very famous exercise used by almost </w:t>
+      </w:r>
+      <w:proofErr w:type="gramStart"/>
+      <w:r>
+        <w:rPr>
+          <w:lang w:val="en-US"/>
+        </w:rPr>
+        <w:t>every body</w:t>
+      </w:r>
+      <w:proofErr w:type="gramEnd"/>
+      <w:r>
+        <w:rPr>
+          <w:lang w:val="en-US"/>
+        </w:rPr>
+        <w:t xml:space="preserve"> builder; the push-up. To start off, please make some space </w:t>
+      </w:r>
+      <w:r>
+        <w:rPr>
+          <w:lang w:val="en-US"/>
+        </w:rPr>
+        <w:t>around you. You’ll need at least 1m</w:t>
+      </w:r>
+      <w:r>
+        <w:rPr>
+          <w:lang w:val="en-US"/>
+        </w:rPr>
+        <w:t>² of free space around y</w:t>
+      </w:r>
+      <w:r>
+        <w:rPr>
+          <w:lang w:val="en-US"/>
+        </w:rPr>
+        <w:t xml:space="preserve">ou </w:t>
+      </w:r>
+      <w:proofErr w:type="gramStart"/>
+      <w:r>
+        <w:rPr>
+          <w:lang w:val="en-US"/>
+        </w:rPr>
+        <w:t>in order to</w:t>
+      </w:r>
+      <w:proofErr w:type="gramEnd"/>
+      <w:r>
+        <w:rPr>
+          <w:lang w:val="en-US"/>
+        </w:rPr>
+        <w:t xml:space="preserve"> practice this exercise. </w:t>
+      </w:r>
+      <w:r>
+        <w:rPr>
+          <w:lang w:val="en-US"/>
+        </w:rPr>
+        <w:t xml:space="preserve">This exercise trains you </w:t>
+      </w:r>
+      <w:proofErr w:type="gramStart"/>
+      <w:r>
+        <w:rPr>
+          <w:lang w:val="en-US"/>
+        </w:rPr>
+        <w:t>upper-body</w:t>
+      </w:r>
+      <w:proofErr w:type="gramEnd"/>
+      <w:r>
+        <w:rPr>
+          <w:lang w:val="en-US"/>
+        </w:rPr>
+        <w:t xml:space="preserve"> the most. </w:t>
+      </w:r>
+    </w:p>
+    <w:p>
+      <w:pPr>
+        <w:ind w:left="708"/>
+        <w:rPr>
+          <w:lang w:val="en-US"/>
+        </w:rPr>
+      </w:pPr>
+    </w:p>
+    <w:p>
+      <w:pPr>
         <w:pStyle w:val="Kop3"/>
         <w:rPr>
           <w:u w:val="single"/>
           <w:lang w:val="en-US"/>
         </w:rPr>
       </w:pPr>
-      <w:bookmarkStart w:id="8" w:name="_Toc107914918"/>
       <w:r>
         <w:rPr>
           <w:u w:val="single"/>
           <w:lang w:val="en-US"/>
         </w:rPr>
-        <w:t>Preface</w:t>
+        <w:t>Instruction</w:t>
+      </w:r>
+    </w:p>
+    <w:p>
+      <w:pPr>
+        <w:rPr>
+          <w:lang w:val="en-US"/>
+        </w:rPr>
+      </w:pPr>
+    </w:p>
+    <w:p>
+      <w:pPr>
+        <w:ind w:left="708"/>
+        <w:rPr>
+          <w:lang w:val="en-US"/>
+        </w:rPr>
+      </w:pPr>
+      <w:r>
+        <w:rPr>
+          <w:lang w:val="en-US"/>
+        </w:rPr>
+        <w:t xml:space="preserve">Step 1: </w:t>
+      </w:r>
+      <w:r>
+        <w:rPr>
+          <w:lang w:val="en-US"/>
+        </w:rPr>
+        <w:t xml:space="preserve">Firstly, please go and sit with your knees on the ground </w:t>
+      </w:r>
+      <w:r>
+        <w:rPr>
+          <w:lang w:val="en-US"/>
+        </w:rPr>
+        <w:t>and place your hand</w:t>
+      </w:r>
+      <w:r>
+        <w:rPr>
+          <w:lang w:val="en-US"/>
+        </w:rPr>
+        <w:t>s</w:t>
+      </w:r>
+      <w:r>
+        <w:rPr>
+          <w:lang w:val="en-US"/>
+        </w:rPr>
+        <w:t xml:space="preserve"> on the ground in front of you.</w:t>
+      </w:r>
+    </w:p>
+    <w:p>
+      <w:pPr>
+        <w:ind w:left="708"/>
+        <w:rPr>
+          <w:lang w:val="en-US"/>
+        </w:rPr>
+      </w:pPr>
+      <w:r>
+        <w:rPr>
+          <w:lang w:val="en-US"/>
+        </w:rPr>
+        <w:t xml:space="preserve">Step 2: </w:t>
+      </w:r>
+      <w:r>
+        <w:rPr>
+          <w:lang w:val="en-US"/>
+        </w:rPr>
+        <w:t xml:space="preserve">Stretch your knees </w:t>
+      </w:r>
+      <w:r>
+        <w:rPr>
+          <w:lang w:val="en-US"/>
+        </w:rPr>
+        <w:t>and make sure that you only touch interact</w:t>
+      </w:r>
+      <w:r>
+        <w:rPr>
+          <w:lang w:val="en-US"/>
+        </w:rPr>
+        <w:t xml:space="preserve"> your</w:t>
+      </w:r>
+      <w:r>
+        <w:rPr>
+          <w:lang w:val="en-US"/>
+        </w:rPr>
+        <w:t xml:space="preserve"> hands and feet</w:t>
+      </w:r>
+      <w:r>
+        <w:rPr>
+          <w:lang w:val="en-US"/>
+        </w:rPr>
+        <w:t xml:space="preserve"> with the ground. </w:t>
+      </w:r>
+    </w:p>
+    <w:p>
+      <w:pPr>
+        <w:ind w:left="708"/>
+        <w:rPr>
+          <w:lang w:val="en-US"/>
+        </w:rPr>
+      </w:pPr>
+      <w:r>
+        <w:rPr>
+          <w:lang w:val="en-US"/>
+        </w:rPr>
+        <w:t xml:space="preserve">Step 3: </w:t>
+      </w:r>
+      <w:r>
+        <w:rPr>
+          <w:lang w:val="en-US"/>
+        </w:rPr>
+        <w:t>Slowly let yourself sink until your chest reaches the ground.</w:t>
+      </w:r>
+    </w:p>
+    <w:p>
+      <w:pPr>
+        <w:ind w:left="708"/>
+        <w:rPr>
+          <w:lang w:val="en-US"/>
+        </w:rPr>
+      </w:pPr>
+      <w:r>
+        <w:rPr>
+          <w:lang w:val="en-US"/>
+        </w:rPr>
+        <w:t xml:space="preserve">Step 4: </w:t>
+      </w:r>
+      <w:r>
+        <w:rPr>
+          <w:lang w:val="en-US"/>
+        </w:rPr>
+        <w:t>Push yourself up again.</w:t>
+      </w:r>
+    </w:p>
+    <w:p>
+      <w:pPr>
+        <w:ind w:left="708"/>
+        <w:rPr>
+          <w:lang w:val="en-US"/>
+        </w:rPr>
+      </w:pPr>
+    </w:p>
+    <w:p>
+      <w:pPr>
+        <w:pStyle w:val="Kop3"/>
+        <w:rPr>
+          <w:u w:val="single"/>
+          <w:lang w:val="en-US"/>
+        </w:rPr>
+      </w:pPr>
+      <w:bookmarkStart w:id="8" w:name="_Toc107914920"/>
+      <w:r>
+        <w:rPr>
+          <w:u w:val="single"/>
+          <w:lang w:val="en-US"/>
+        </w:rPr>
+        <w:t>Summary</w:t>
       </w:r>
       <w:bookmarkEnd w:id="8"/>
     </w:p>
@@ -3563,244 +3901,6 @@
           <w:lang w:val="en-US"/>
         </w:rPr>
       </w:pPr>
-    </w:p>
-    <w:p>
-      <w:pPr>
-        <w:ind w:left="708"/>
-        <w:rPr>
-          <w:lang w:val="en-US"/>
-        </w:rPr>
-      </w:pPr>
-      <w:r>
-        <w:rPr>
-          <w:lang w:val="en-US"/>
-        </w:rPr>
-        <w:t xml:space="preserve">This is a very famous exercise used by almost </w:t>
-      </w:r>
-      <w:r>
-        <w:rPr>
-          <w:lang w:val="en-US"/>
-        </w:rPr>
-        <w:t xml:space="preserve">every body builder; the push-up. To start off, please make some space </w:t>
-      </w:r>
-      <w:r>
-        <w:rPr>
-          <w:lang w:val="en-US"/>
-        </w:rPr>
-        <w:t>around you. You’ll need at least 1m</w:t>
-      </w:r>
-      <w:r>
-        <w:rPr>
-          <w:lang w:val="en-US"/>
-        </w:rPr>
-        <w:t>²</w:t>
-      </w:r>
-      <w:r>
-        <w:rPr>
-          <w:lang w:val="en-US"/>
-        </w:rPr>
-        <w:t xml:space="preserve"> of free space around y</w:t>
-      </w:r>
-      <w:r>
-        <w:rPr>
-          <w:lang w:val="en-US"/>
-        </w:rPr>
-        <w:t xml:space="preserve">ou in order to practice this exercise. </w:t>
-      </w:r>
-      <w:r>
-        <w:rPr>
-          <w:lang w:val="en-US"/>
-        </w:rPr>
-        <w:t xml:space="preserve">This exercise trains you upper-body the most. </w:t>
-      </w:r>
-    </w:p>
-    <w:p>
-      <w:pPr>
-        <w:ind w:left="708"/>
-        <w:rPr>
-          <w:lang w:val="en-US"/>
-        </w:rPr>
-      </w:pPr>
-    </w:p>
-    <w:p>
-      <w:pPr>
-        <w:pStyle w:val="Kop3"/>
-        <w:rPr>
-          <w:u w:val="single"/>
-          <w:lang w:val="en-US"/>
-        </w:rPr>
-      </w:pPr>
-      <w:bookmarkStart w:id="9" w:name="_Toc107914919"/>
-      <w:r>
-        <w:rPr>
-          <w:u w:val="single"/>
-          <w:lang w:val="en-US"/>
-        </w:rPr>
-        <w:t>InstructiON</w:t>
-      </w:r>
-      <w:bookmarkEnd w:id="9"/>
-    </w:p>
-    <w:p>
-      <w:pPr>
-        <w:rPr>
-          <w:lang w:val="en-US"/>
-        </w:rPr>
-      </w:pPr>
-    </w:p>
-    <w:p>
-      <w:pPr>
-        <w:ind w:left="708"/>
-        <w:rPr>
-          <w:lang w:val="en-US"/>
-        </w:rPr>
-      </w:pPr>
-      <w:r>
-        <w:rPr>
-          <w:lang w:val="en-US"/>
-        </w:rPr>
-        <w:t xml:space="preserve">Step 1: </w:t>
-      </w:r>
-      <w:r>
-        <w:rPr>
-          <w:lang w:val="en-US"/>
-        </w:rPr>
-        <w:t xml:space="preserve">Firstly, please go and sit with your knees on the ground </w:t>
-      </w:r>
-      <w:r>
-        <w:rPr>
-          <w:lang w:val="en-US"/>
-        </w:rPr>
-        <w:t>and place your hand</w:t>
-      </w:r>
-      <w:r>
-        <w:rPr>
-          <w:lang w:val="en-US"/>
-        </w:rPr>
-        <w:t>s</w:t>
-      </w:r>
-      <w:r>
-        <w:rPr>
-          <w:lang w:val="en-US"/>
-        </w:rPr>
-        <w:t xml:space="preserve"> on the ground in front of you.</w:t>
-      </w:r>
-    </w:p>
-    <w:p>
-      <w:pPr>
-        <w:ind w:left="708"/>
-        <w:rPr>
-          <w:lang w:val="en-US"/>
-        </w:rPr>
-      </w:pPr>
-      <w:r>
-        <w:rPr>
-          <w:lang w:val="en-US"/>
-        </w:rPr>
-        <w:t xml:space="preserve">Step 2: </w:t>
-      </w:r>
-      <w:r>
-        <w:rPr>
-          <w:lang w:val="en-US"/>
-        </w:rPr>
-        <w:t xml:space="preserve">Stretch your knees </w:t>
-      </w:r>
-      <w:r>
-        <w:rPr>
-          <w:lang w:val="en-US"/>
-        </w:rPr>
-        <w:t>and make sure that you only touch interact</w:t>
-      </w:r>
-      <w:r>
-        <w:rPr>
-          <w:lang w:val="en-US"/>
-        </w:rPr>
-        <w:t xml:space="preserve"> your</w:t>
-      </w:r>
-      <w:r>
-        <w:rPr>
-          <w:lang w:val="en-US"/>
-        </w:rPr>
-        <w:t xml:space="preserve"> hands and feet</w:t>
-      </w:r>
-      <w:r>
-        <w:rPr>
-          <w:lang w:val="en-US"/>
-        </w:rPr>
-        <w:t xml:space="preserve"> with the ground. </w:t>
-      </w:r>
-    </w:p>
-    <w:p>
-      <w:pPr>
-        <w:ind w:left="708"/>
-        <w:rPr>
-          <w:lang w:val="en-US"/>
-        </w:rPr>
-      </w:pPr>
-      <w:r>
-        <w:rPr>
-          <w:lang w:val="en-US"/>
-        </w:rPr>
-        <w:t xml:space="preserve">Step 3: </w:t>
-      </w:r>
-      <w:r>
-        <w:rPr>
-          <w:lang w:val="en-US"/>
-        </w:rPr>
-        <w:t>Slowly let yourself sink until your chest reaches the ground.</w:t>
-      </w:r>
-    </w:p>
-    <w:p>
-      <w:pPr>
-        <w:ind w:left="708"/>
-        <w:rPr>
-          <w:lang w:val="en-US"/>
-        </w:rPr>
-      </w:pPr>
-      <w:r>
-        <w:rPr>
-          <w:lang w:val="en-US"/>
-        </w:rPr>
-        <w:t xml:space="preserve">Step 4: </w:t>
-      </w:r>
-      <w:r>
-        <w:rPr>
-          <w:lang w:val="en-US"/>
-        </w:rPr>
-        <w:t>Push yourself up again.</w:t>
-      </w:r>
-    </w:p>
-    <w:p>
-      <w:pPr>
-        <w:ind w:left="708"/>
-        <w:rPr>
-          <w:lang w:val="en-US"/>
-        </w:rPr>
-      </w:pPr>
-    </w:p>
-    <w:p>
-      <w:pPr>
-        <w:pStyle w:val="Kop3"/>
-        <w:rPr>
-          <w:u w:val="single"/>
-          <w:lang w:val="en-US"/>
-        </w:rPr>
-      </w:pPr>
-      <w:bookmarkStart w:id="10" w:name="_Toc107914920"/>
-      <w:r>
-        <w:rPr>
-          <w:u w:val="single"/>
-          <w:lang w:val="en-US"/>
-        </w:rPr>
-        <w:t>Summary</w:t>
-      </w:r>
-      <w:bookmarkEnd w:id="10"/>
-    </w:p>
-    <w:p>
-      <w:pPr>
-        <w:rPr>
-          <w:lang w:val="en-US"/>
-        </w:rPr>
-      </w:pPr>
       <w:r>
         <w:rPr>
           <w:lang w:val="en-US"/>
@@ -3925,7 +4025,7 @@
           <w:lang w:val="en-US"/>
         </w:rPr>
       </w:pPr>
-      <w:bookmarkStart w:id="11" w:name="_Toc107914921"/>
+      <w:bookmarkStart w:id="9" w:name="_Toc107914921"/>
       <w:r>
         <w:rPr>
           <w:b/>
@@ -3947,6 +4047,259 @@
         </w:rPr>
         <w:t>DIP</w:t>
       </w:r>
+      <w:bookmarkEnd w:id="9"/>
+    </w:p>
+    <w:p>
+      <w:pPr>
+        <w:rPr>
+          <w:lang w:val="en-US"/>
+        </w:rPr>
+      </w:pPr>
+    </w:p>
+    <w:p>
+      <w:pPr>
+        <w:pStyle w:val="Kop3"/>
+        <w:rPr>
+          <w:u w:val="single"/>
+          <w:lang w:val="en-US"/>
+        </w:rPr>
+      </w:pPr>
+      <w:bookmarkStart w:id="10" w:name="_Toc107914922"/>
+      <w:r>
+        <w:rPr>
+          <w:u w:val="single"/>
+          <w:lang w:val="en-US"/>
+        </w:rPr>
+        <w:t>Preface</w:t>
+      </w:r>
+      <w:bookmarkEnd w:id="10"/>
+    </w:p>
+    <w:p>
+      <w:pPr>
+        <w:rPr>
+          <w:lang w:val="en-US"/>
+        </w:rPr>
+      </w:pPr>
+    </w:p>
+    <w:p>
+      <w:pPr>
+        <w:ind w:left="708"/>
+        <w:rPr>
+          <w:lang w:val="en-US"/>
+        </w:rPr>
+      </w:pPr>
+      <w:r>
+        <w:rPr>
+          <w:lang w:val="en-US"/>
+        </w:rPr>
+        <w:t xml:space="preserve">In order to successfully do a </w:t>
+      </w:r>
+      <w:proofErr w:type="gramStart"/>
+      <w:r>
+        <w:rPr>
+          <w:lang w:val="en-US"/>
+        </w:rPr>
+        <w:t>dip</w:t>
+      </w:r>
+      <w:proofErr w:type="gramEnd"/>
+      <w:r>
+        <w:rPr>
+          <w:lang w:val="en-US"/>
+        </w:rPr>
+        <w:t xml:space="preserve"> you’ll need the right </w:t>
+      </w:r>
+      <w:r>
+        <w:rPr>
+          <w:lang w:val="en-US"/>
+        </w:rPr>
+        <w:t xml:space="preserve">equipment. </w:t>
+      </w:r>
+      <w:r>
+        <w:rPr>
+          <w:lang w:val="en-US"/>
+        </w:rPr>
+        <w:t>This ‘equi</w:t>
+      </w:r>
+      <w:r>
+        <w:rPr>
+          <w:lang w:val="en-US"/>
+        </w:rPr>
+        <w:t xml:space="preserve">pment’ can be found in sport schools. If you’re low on budget, you could also use </w:t>
+      </w:r>
+      <w:proofErr w:type="gramStart"/>
+      <w:r>
+        <w:rPr>
+          <w:lang w:val="en-US"/>
+        </w:rPr>
+        <w:t>an</w:t>
+      </w:r>
+      <w:proofErr w:type="gramEnd"/>
+      <w:r>
+        <w:rPr>
+          <w:lang w:val="en-US"/>
+        </w:rPr>
+        <w:t xml:space="preserve"> chair. </w:t>
+      </w:r>
+      <w:r>
+        <w:rPr>
+          <w:lang w:val="en-US"/>
+        </w:rPr>
+        <w:t xml:space="preserve">With this exercise, you’re going to train your triceps, </w:t>
+      </w:r>
+      <w:proofErr w:type="gramStart"/>
+      <w:r>
+        <w:rPr>
+          <w:lang w:val="en-US"/>
+        </w:rPr>
+        <w:t>shoulders</w:t>
+      </w:r>
+      <w:proofErr w:type="gramEnd"/>
+      <w:r>
+        <w:rPr>
+          <w:lang w:val="en-US"/>
+        </w:rPr>
+        <w:t xml:space="preserve"> and chest. </w:t>
+      </w:r>
+    </w:p>
+    <w:p>
+      <w:pPr>
+        <w:ind w:left="708"/>
+        <w:rPr>
+          <w:lang w:val="en-US"/>
+        </w:rPr>
+      </w:pPr>
+    </w:p>
+    <w:p>
+      <w:pPr>
+        <w:pStyle w:val="Kop3"/>
+        <w:rPr>
+          <w:u w:val="single"/>
+          <w:lang w:val="en-US"/>
+        </w:rPr>
+      </w:pPr>
+      <w:r>
+        <w:rPr>
+          <w:u w:val="single"/>
+          <w:lang w:val="en-US"/>
+        </w:rPr>
+        <w:t>Instruction</w:t>
+      </w:r>
+    </w:p>
+    <w:p>
+      <w:pPr>
+        <w:rPr>
+          <w:lang w:val="en-US"/>
+        </w:rPr>
+      </w:pPr>
+    </w:p>
+    <w:p>
+      <w:pPr>
+        <w:ind w:left="708"/>
+        <w:rPr>
+          <w:lang w:val="en-US"/>
+        </w:rPr>
+      </w:pPr>
+      <w:r>
+        <w:rPr>
+          <w:lang w:val="en-US"/>
+        </w:rPr>
+        <w:t xml:space="preserve">Step 1: </w:t>
+      </w:r>
+      <w:r>
+        <w:rPr>
+          <w:lang w:val="en-US"/>
+        </w:rPr>
+        <w:t xml:space="preserve">Place your hands on the </w:t>
+      </w:r>
+      <w:r>
+        <w:rPr>
+          <w:lang w:val="en-US"/>
+        </w:rPr>
+        <w:t xml:space="preserve">handles </w:t>
+      </w:r>
+      <w:r>
+        <w:rPr>
+          <w:lang w:val="en-US"/>
+        </w:rPr>
+        <w:t xml:space="preserve">and stretch your arms. </w:t>
+      </w:r>
+      <w:r>
+        <w:rPr>
+          <w:lang w:val="en-US"/>
+        </w:rPr>
+        <w:t xml:space="preserve">Try not to move your legs too much. </w:t>
+      </w:r>
+    </w:p>
+    <w:p>
+      <w:pPr>
+        <w:ind w:left="708"/>
+        <w:rPr>
+          <w:lang w:val="en-US"/>
+        </w:rPr>
+      </w:pPr>
+      <w:r>
+        <w:rPr>
+          <w:lang w:val="en-US"/>
+        </w:rPr>
+        <w:t xml:space="preserve">Step 2: </w:t>
+      </w:r>
+      <w:r>
+        <w:rPr>
+          <w:lang w:val="en-US"/>
+        </w:rPr>
+        <w:t>Breath in and stretch your arms until your elbows reach an angle of 90 degrees.</w:t>
+      </w:r>
+      <w:r>
+        <w:rPr>
+          <w:lang w:val="en-US"/>
+        </w:rPr>
+        <w:t xml:space="preserve"> </w:t>
+      </w:r>
+    </w:p>
+    <w:p>
+      <w:pPr>
+        <w:ind w:left="708"/>
+        <w:rPr>
+          <w:lang w:val="en-US"/>
+        </w:rPr>
+      </w:pPr>
+      <w:r>
+        <w:rPr>
+          <w:lang w:val="en-US"/>
+        </w:rPr>
+        <w:t xml:space="preserve">Step 3: </w:t>
+      </w:r>
+      <w:r>
+        <w:rPr>
+          <w:lang w:val="en-US"/>
+        </w:rPr>
+        <w:t xml:space="preserve">Finally, push yourself up again so you reach the position you started with. </w:t>
+      </w:r>
+    </w:p>
+    <w:p>
+      <w:pPr>
+        <w:ind w:left="708"/>
+        <w:rPr>
+          <w:lang w:val="en-US"/>
+        </w:rPr>
+      </w:pPr>
+    </w:p>
+    <w:p>
+      <w:pPr>
+        <w:pStyle w:val="Kop3"/>
+        <w:rPr>
+          <w:u w:val="single"/>
+          <w:lang w:val="en-US"/>
+        </w:rPr>
+      </w:pPr>
+      <w:bookmarkStart w:id="11" w:name="_Toc107914924"/>
+      <w:r>
+        <w:rPr>
+          <w:u w:val="single"/>
+          <w:lang w:val="en-US"/>
+        </w:rPr>
+        <w:t>Summary</w:t>
+      </w:r>
       <w:bookmarkEnd w:id="11"/>
     </w:p>
     <w:p>
@@ -3955,225 +4308,6 @@
           <w:lang w:val="en-US"/>
         </w:rPr>
       </w:pPr>
-    </w:p>
-    <w:p>
-      <w:pPr>
-        <w:pStyle w:val="Kop3"/>
-        <w:rPr>
-          <w:u w:val="single"/>
-          <w:lang w:val="en-US"/>
-        </w:rPr>
-      </w:pPr>
-      <w:bookmarkStart w:id="12" w:name="_Toc107914922"/>
-      <w:r>
-        <w:rPr>
-          <w:u w:val="single"/>
-          <w:lang w:val="en-US"/>
-        </w:rPr>
-        <w:t>Preface</w:t>
-      </w:r>
-      <w:bookmarkEnd w:id="12"/>
-    </w:p>
-    <w:p>
-      <w:pPr>
-        <w:rPr>
-          <w:lang w:val="en-US"/>
-        </w:rPr>
-      </w:pPr>
-    </w:p>
-    <w:p>
-      <w:pPr>
-        <w:ind w:left="708"/>
-        <w:rPr>
-          <w:lang w:val="en-US"/>
-        </w:rPr>
-      </w:pPr>
-      <w:r>
-        <w:rPr>
-          <w:lang w:val="en-US"/>
-        </w:rPr>
-        <w:t xml:space="preserve">In order to successfully do a dip you’ll need the right </w:t>
-      </w:r>
-      <w:r>
-        <w:rPr>
-          <w:lang w:val="en-US"/>
-        </w:rPr>
-        <w:t xml:space="preserve">equipment. </w:t>
-      </w:r>
-      <w:r>
-        <w:rPr>
-          <w:lang w:val="en-US"/>
-        </w:rPr>
-        <w:t>This ‘equi</w:t>
-      </w:r>
-      <w:r>
-        <w:rPr>
-          <w:lang w:val="en-US"/>
-        </w:rPr>
-        <w:t xml:space="preserve">pment’ can be found in sport schools. If you’re low on budget, you could also use an chair. </w:t>
-      </w:r>
-      <w:r>
-        <w:rPr>
-          <w:lang w:val="en-US"/>
-        </w:rPr>
-        <w:t>With this exercise, you’re going to train your triceps, shoulders</w:t>
-      </w:r>
-      <w:r>
-        <w:rPr>
-          <w:lang w:val="en-US"/>
-        </w:rPr>
-        <w:t xml:space="preserve"> and chest. </w:t>
-      </w:r>
-    </w:p>
-    <w:p>
-      <w:pPr>
-        <w:ind w:left="708"/>
-        <w:rPr>
-          <w:lang w:val="en-US"/>
-        </w:rPr>
-      </w:pPr>
-    </w:p>
-    <w:p>
-      <w:pPr>
-        <w:pStyle w:val="Kop3"/>
-        <w:rPr>
-          <w:u w:val="single"/>
-          <w:lang w:val="en-US"/>
-        </w:rPr>
-      </w:pPr>
-      <w:bookmarkStart w:id="13" w:name="_Toc107914923"/>
-      <w:r>
-        <w:rPr>
-          <w:u w:val="single"/>
-          <w:lang w:val="en-US"/>
-        </w:rPr>
-        <w:t>InstructiON</w:t>
-      </w:r>
-      <w:bookmarkEnd w:id="13"/>
-    </w:p>
-    <w:p>
-      <w:pPr>
-        <w:rPr>
-          <w:lang w:val="en-US"/>
-        </w:rPr>
-      </w:pPr>
-    </w:p>
-    <w:p>
-      <w:pPr>
-        <w:ind w:left="708"/>
-        <w:rPr>
-          <w:lang w:val="en-US"/>
-        </w:rPr>
-      </w:pPr>
-      <w:r>
-        <w:rPr>
-          <w:lang w:val="en-US"/>
-        </w:rPr>
-        <w:t xml:space="preserve">Step 1: </w:t>
-      </w:r>
-      <w:r>
-        <w:rPr>
-          <w:lang w:val="en-US"/>
-        </w:rPr>
-        <w:t xml:space="preserve">Place your hands on the </w:t>
-      </w:r>
-      <w:r>
-        <w:rPr>
-          <w:lang w:val="en-US"/>
-        </w:rPr>
-        <w:t xml:space="preserve">handles </w:t>
-      </w:r>
-      <w:r>
-        <w:rPr>
-          <w:lang w:val="en-US"/>
-        </w:rPr>
-        <w:t xml:space="preserve">and stretch your arms. </w:t>
-      </w:r>
-      <w:r>
-        <w:rPr>
-          <w:lang w:val="en-US"/>
-        </w:rPr>
-        <w:t xml:space="preserve">Try not to move your legs too much. </w:t>
-      </w:r>
-    </w:p>
-    <w:p>
-      <w:pPr>
-        <w:ind w:left="708"/>
-        <w:rPr>
-          <w:lang w:val="en-US"/>
-        </w:rPr>
-      </w:pPr>
-      <w:r>
-        <w:rPr>
-          <w:lang w:val="en-US"/>
-        </w:rPr>
-        <w:t xml:space="preserve">Step 2: </w:t>
-      </w:r>
-      <w:r>
-        <w:rPr>
-          <w:lang w:val="en-US"/>
-        </w:rPr>
-        <w:t>Breath in and stretch your arms until your elbows reach an angle of 90 degrees.</w:t>
-      </w:r>
-      <w:r>
-        <w:rPr>
-          <w:lang w:val="en-US"/>
-        </w:rPr>
-        <w:t xml:space="preserve"> </w:t>
-      </w:r>
-    </w:p>
-    <w:p>
-      <w:pPr>
-        <w:ind w:left="708"/>
-        <w:rPr>
-          <w:lang w:val="en-US"/>
-        </w:rPr>
-      </w:pPr>
-      <w:r>
-        <w:rPr>
-          <w:lang w:val="en-US"/>
-        </w:rPr>
-        <w:t xml:space="preserve">Step 3: </w:t>
-      </w:r>
-      <w:r>
-        <w:rPr>
-          <w:lang w:val="en-US"/>
-        </w:rPr>
-        <w:t xml:space="preserve">Finally, push yourself up again so you reach the position you started with. </w:t>
-      </w:r>
-    </w:p>
-    <w:p>
-      <w:pPr>
-        <w:ind w:left="708"/>
-        <w:rPr>
-          <w:lang w:val="en-US"/>
-        </w:rPr>
-      </w:pPr>
-    </w:p>
-    <w:p>
-      <w:pPr>
-        <w:pStyle w:val="Kop3"/>
-        <w:rPr>
-          <w:u w:val="single"/>
-          <w:lang w:val="en-US"/>
-        </w:rPr>
-      </w:pPr>
-      <w:bookmarkStart w:id="14" w:name="_Toc107914924"/>
-      <w:r>
-        <w:rPr>
-          <w:u w:val="single"/>
-          <w:lang w:val="en-US"/>
-        </w:rPr>
-        <w:t>Summary</w:t>
-      </w:r>
-      <w:bookmarkEnd w:id="14"/>
-    </w:p>
-    <w:p>
-      <w:pPr>
-        <w:rPr>
-          <w:lang w:val="en-US"/>
-        </w:rPr>
-      </w:pPr>
       <w:r>
         <w:rPr>
           <w:lang w:val="en-US"/>
@@ -4232,7 +4366,7 @@
         </w:rPr>
         <w:br w:type="page"/>
       </w:r>
-      <w:bookmarkStart w:id="15" w:name="_Toc107914925"/>
+      <w:bookmarkStart w:id="12" w:name="_Toc107914925"/>
       <w:r>
         <w:rPr>
           <w:b/>
@@ -4254,7 +4388,7 @@
         </w:rPr>
         <w:t>Planking</w:t>
       </w:r>
-      <w:bookmarkEnd w:id="15"/>
+      <w:bookmarkEnd w:id="12"/>
     </w:p>
     <w:p>
       <w:pPr>
@@ -4271,7 +4405,7 @@
           <w:lang w:val="en-US"/>
         </w:rPr>
       </w:pPr>
-      <w:bookmarkStart w:id="16" w:name="_Toc107914926"/>
+      <w:bookmarkStart w:id="13" w:name="_Toc107914926"/>
       <w:r>
         <w:rPr>
           <w:u w:val="single"/>
@@ -4279,7 +4413,7 @@
         </w:rPr>
         <w:t>Preface</w:t>
       </w:r>
-      <w:bookmarkEnd w:id="16"/>
+      <w:bookmarkEnd w:id="13"/>
     </w:p>
     <w:p>
       <w:pPr>
@@ -4311,13 +4445,21 @@
         <w:rPr>
           <w:lang w:val="en-US"/>
         </w:rPr>
-        <w:t>ou in order to practice this exercise</w:t>
-      </w:r>
-      <w:r>
-        <w:rPr>
-          <w:lang w:val="en-US"/>
-        </w:rPr>
-        <w:t xml:space="preserve">. Also make sure the ground you’re training on is stable. </w:t>
+        <w:t xml:space="preserve">ou </w:t>
+      </w:r>
+      <w:proofErr w:type="gramStart"/>
+      <w:r>
+        <w:rPr>
+          <w:lang w:val="en-US"/>
+        </w:rPr>
+        <w:t>in order to</w:t>
+      </w:r>
+      <w:proofErr w:type="gramEnd"/>
+      <w:r>
+        <w:rPr>
+          <w:lang w:val="en-US"/>
+        </w:rPr>
+        <w:t xml:space="preserve"> practice this exercise. Also make sure the ground you’re training on is stable. </w:t>
       </w:r>
       <w:r>
         <w:rPr>
@@ -4342,15 +4484,13 @@
           <w:lang w:val="en-US"/>
         </w:rPr>
       </w:pPr>
-      <w:bookmarkStart w:id="17" w:name="_Toc107914927"/>
       <w:r>
         <w:rPr>
           <w:u w:val="single"/>
           <w:lang w:val="en-US"/>
         </w:rPr>
-        <w:t>InstructiON</w:t>
-      </w:r>
-      <w:bookmarkEnd w:id="17"/>
+        <w:t>Instruction</w:t>
+      </w:r>
     </w:p>
     <w:p>
       <w:pPr>
@@ -4473,7 +4613,7 @@
           <w:lang w:val="en-US"/>
         </w:rPr>
       </w:pPr>
-      <w:bookmarkStart w:id="18" w:name="_Toc107914928"/>
+      <w:bookmarkStart w:id="14" w:name="_Toc107914928"/>
       <w:r>
         <w:rPr>
           <w:u w:val="single"/>
@@ -4481,7 +4621,7 @@
         </w:rPr>
         <w:t>Summary</w:t>
       </w:r>
-      <w:bookmarkEnd w:id="18"/>
+      <w:bookmarkEnd w:id="14"/>
     </w:p>
     <w:p>
       <w:pPr>
@@ -4554,7 +4694,7 @@
           <w:lang w:val="en-US"/>
         </w:rPr>
       </w:pPr>
-      <w:bookmarkStart w:id="19" w:name="_Toc107914929"/>
+      <w:bookmarkStart w:id="15" w:name="_Toc107914929"/>
       <w:r>
         <w:rPr>
           <w:b/>
@@ -4576,7 +4716,7 @@
         </w:rPr>
         <w:t>Horse stairs</w:t>
       </w:r>
-      <w:bookmarkEnd w:id="19"/>
+      <w:bookmarkEnd w:id="15"/>
     </w:p>
     <w:p>
       <w:pPr>
@@ -4593,7 +4733,7 @@
           <w:lang w:val="en-US"/>
         </w:rPr>
       </w:pPr>
-      <w:bookmarkStart w:id="20" w:name="_Toc107914930"/>
+      <w:bookmarkStart w:id="16" w:name="_Toc107914930"/>
       <w:r>
         <w:rPr>
           <w:u w:val="single"/>
@@ -4601,7 +4741,7 @@
         </w:rPr>
         <w:t>Preface</w:t>
       </w:r>
-      <w:bookmarkEnd w:id="20"/>
+      <w:bookmarkEnd w:id="16"/>
     </w:p>
     <w:p>
       <w:pPr>
@@ -4633,7 +4773,21 @@
         <w:rPr>
           <w:lang w:val="en-US"/>
         </w:rPr>
-        <w:t xml:space="preserve">ou in order to practice this exercise. </w:t>
+        <w:t xml:space="preserve">ou </w:t>
+      </w:r>
+      <w:proofErr w:type="gramStart"/>
+      <w:r>
+        <w:rPr>
+          <w:lang w:val="en-US"/>
+        </w:rPr>
+        <w:t>in order to</w:t>
+      </w:r>
+      <w:proofErr w:type="gramEnd"/>
+      <w:r>
+        <w:rPr>
+          <w:lang w:val="en-US"/>
+        </w:rPr>
+        <w:t xml:space="preserve"> practice this exercise. </w:t>
       </w:r>
       <w:r>
         <w:rPr>
@@ -4651,7 +4805,21 @@
         <w:rPr>
           <w:lang w:val="en-US"/>
         </w:rPr>
-        <w:t xml:space="preserve">. Also check for people nearby, since you don’t want to hurt anybody. With this exercise you train your </w:t>
+        <w:t xml:space="preserve">. Also check for people </w:t>
+      </w:r>
+      <w:proofErr w:type="gramStart"/>
+      <w:r>
+        <w:rPr>
+          <w:lang w:val="en-US"/>
+        </w:rPr>
+        <w:t>nearby, since</w:t>
+      </w:r>
+      <w:proofErr w:type="gramEnd"/>
+      <w:r>
+        <w:rPr>
+          <w:lang w:val="en-US"/>
+        </w:rPr>
+        <w:t xml:space="preserve"> you don’t want to hurt anybody. With this exercise you train your </w:t>
       </w:r>
       <w:r>
         <w:rPr>
@@ -4676,15 +4844,13 @@
           <w:lang w:val="en-US"/>
         </w:rPr>
       </w:pPr>
-      <w:bookmarkStart w:id="21" w:name="_Toc107914931"/>
       <w:r>
         <w:rPr>
           <w:u w:val="single"/>
           <w:lang w:val="en-US"/>
         </w:rPr>
-        <w:t>InstructiON</w:t>
-      </w:r>
-      <w:bookmarkEnd w:id="21"/>
+        <w:t>Instruction</w:t>
+      </w:r>
     </w:p>
     <w:p>
       <w:pPr>
@@ -4807,7 +4973,7 @@
           <w:lang w:val="en-US"/>
         </w:rPr>
       </w:pPr>
-      <w:bookmarkStart w:id="22" w:name="_Toc107914932"/>
+      <w:bookmarkStart w:id="17" w:name="_Toc107914932"/>
       <w:r>
         <w:rPr>
           <w:u w:val="single"/>
@@ -4815,7 +4981,7 @@
         </w:rPr>
         <w:t>Summary</w:t>
       </w:r>
-      <w:bookmarkEnd w:id="22"/>
+      <w:bookmarkEnd w:id="17"/>
     </w:p>
     <w:p>
       <w:pPr>
@@ -4876,7 +5042,7 @@
           <w:lang w:val="en-US"/>
         </w:rPr>
       </w:pPr>
-      <w:bookmarkStart w:id="23" w:name="_Toc107914933"/>
+      <w:bookmarkStart w:id="18" w:name="_Toc107914933"/>
       <w:r>
         <w:rPr>
           <w:b/>
@@ -4898,7 +5064,7 @@
         </w:rPr>
         <w:t>Mountain Climber</w:t>
       </w:r>
-      <w:bookmarkEnd w:id="23"/>
+      <w:bookmarkEnd w:id="18"/>
     </w:p>
     <w:p>
       <w:pPr>
@@ -4915,7 +5081,7 @@
           <w:lang w:val="en-US"/>
         </w:rPr>
       </w:pPr>
-      <w:bookmarkStart w:id="24" w:name="_Toc107914934"/>
+      <w:bookmarkStart w:id="19" w:name="_Toc107914934"/>
       <w:r>
         <w:rPr>
           <w:u w:val="single"/>
@@ -4923,7 +5089,7 @@
         </w:rPr>
         <w:t>Preface</w:t>
       </w:r>
-      <w:bookmarkEnd w:id="24"/>
+      <w:bookmarkEnd w:id="19"/>
     </w:p>
     <w:p>
       <w:pPr>
@@ -4955,7 +5121,21 @@
         <w:rPr>
           <w:lang w:val="en-US"/>
         </w:rPr>
-        <w:t>ou in order to practice this exercise. Also make sure the ground you’re training on is stable. You train almost all muscles with this exercise.</w:t>
+        <w:t xml:space="preserve">ou </w:t>
+      </w:r>
+      <w:proofErr w:type="gramStart"/>
+      <w:r>
+        <w:rPr>
+          <w:lang w:val="en-US"/>
+        </w:rPr>
+        <w:t>in order to</w:t>
+      </w:r>
+      <w:proofErr w:type="gramEnd"/>
+      <w:r>
+        <w:rPr>
+          <w:lang w:val="en-US"/>
+        </w:rPr>
+        <w:t xml:space="preserve"> practice this exercise. Also make sure the ground you’re training on is stable. You train almost all muscles with this exercise.</w:t>
       </w:r>
     </w:p>
     <w:p>
@@ -4974,15 +5154,13 @@
           <w:lang w:val="en-US"/>
         </w:rPr>
       </w:pPr>
-      <w:bookmarkStart w:id="25" w:name="_Toc107914935"/>
       <w:r>
         <w:rPr>
           <w:u w:val="single"/>
           <w:lang w:val="en-US"/>
         </w:rPr>
-        <w:t>InstructiON</w:t>
-      </w:r>
-      <w:bookmarkEnd w:id="25"/>
+        <w:t>Instruction</w:t>
+      </w:r>
     </w:p>
     <w:p>
       <w:pPr>
@@ -5099,7 +5277,7 @@
           <w:lang w:val="en-US"/>
         </w:rPr>
       </w:pPr>
-      <w:bookmarkStart w:id="26" w:name="_Toc107914936"/>
+      <w:bookmarkStart w:id="20" w:name="_Toc107914936"/>
       <w:r>
         <w:rPr>
           <w:u w:val="single"/>
@@ -5107,7 +5285,7 @@
         </w:rPr>
         <w:t>Summary</w:t>
       </w:r>
-      <w:bookmarkEnd w:id="26"/>
+      <w:bookmarkEnd w:id="20"/>
     </w:p>
     <w:p>
       <w:pPr>
@@ -5168,7 +5346,7 @@
           <w:lang w:val="en-US"/>
         </w:rPr>
       </w:pPr>
-      <w:bookmarkStart w:id="27" w:name="_Toc107914937"/>
+      <w:bookmarkStart w:id="21" w:name="_Toc107914937"/>
       <w:r>
         <w:rPr>
           <w:b/>
@@ -5190,7 +5368,7 @@
         </w:rPr>
         <w:t>Burpee</w:t>
       </w:r>
-      <w:bookmarkEnd w:id="27"/>
+      <w:bookmarkEnd w:id="21"/>
       <w:r>
         <w:rPr>
           <w:lang w:val="en-US"/>
@@ -5213,7 +5391,7 @@
           <w:lang w:val="en-US"/>
         </w:rPr>
       </w:pPr>
-      <w:bookmarkStart w:id="28" w:name="_Toc107914938"/>
+      <w:bookmarkStart w:id="22" w:name="_Toc107914938"/>
       <w:r>
         <w:rPr>
           <w:u w:val="single"/>
@@ -5221,7 +5399,7 @@
         </w:rPr>
         <w:t>Preface</w:t>
       </w:r>
-      <w:bookmarkEnd w:id="28"/>
+      <w:bookmarkEnd w:id="22"/>
     </w:p>
     <w:p>
       <w:pPr>
@@ -5253,13 +5431,41 @@
         <w:rPr>
           <w:lang w:val="en-US"/>
         </w:rPr>
-        <w:t xml:space="preserve">ou in order to practice this exercise. Also make sure the ground you’re training on is stable. </w:t>
-      </w:r>
-      <w:r>
-        <w:rPr>
-          <w:lang w:val="en-US"/>
-        </w:rPr>
-        <w:t xml:space="preserve">Performing this exercises trains your </w:t>
+        <w:t xml:space="preserve">ou </w:t>
+      </w:r>
+      <w:proofErr w:type="gramStart"/>
+      <w:r>
+        <w:rPr>
+          <w:lang w:val="en-US"/>
+        </w:rPr>
+        <w:t>in order to</w:t>
+      </w:r>
+      <w:proofErr w:type="gramEnd"/>
+      <w:r>
+        <w:rPr>
+          <w:lang w:val="en-US"/>
+        </w:rPr>
+        <w:t xml:space="preserve"> practice this exercise. Also make sure the ground you’re training on is stable. </w:t>
+      </w:r>
+      <w:r>
+        <w:rPr>
+          <w:lang w:val="en-US"/>
+        </w:rPr>
+        <w:t xml:space="preserve">Performing </w:t>
+      </w:r>
+      <w:proofErr w:type="gramStart"/>
+      <w:r>
+        <w:rPr>
+          <w:lang w:val="en-US"/>
+        </w:rPr>
+        <w:t>this exercises</w:t>
+      </w:r>
+      <w:proofErr w:type="gramEnd"/>
+      <w:r>
+        <w:rPr>
+          <w:lang w:val="en-US"/>
+        </w:rPr>
+        <w:t xml:space="preserve"> trains your </w:t>
       </w:r>
       <w:r>
         <w:rPr>
@@ -5296,15 +5502,13 @@
           <w:lang w:val="en-US"/>
         </w:rPr>
       </w:pPr>
-      <w:bookmarkStart w:id="29" w:name="_Toc107914939"/>
       <w:r>
         <w:rPr>
           <w:u w:val="single"/>
           <w:lang w:val="en-US"/>
         </w:rPr>
-        <w:t>InstructiON</w:t>
-      </w:r>
-      <w:bookmarkEnd w:id="29"/>
+        <w:t>Instruction</w:t>
+      </w:r>
     </w:p>
     <w:p>
       <w:pPr>
@@ -5453,7 +5657,7 @@
           <w:lang w:val="en-US"/>
         </w:rPr>
       </w:pPr>
-      <w:bookmarkStart w:id="30" w:name="_Toc107914940"/>
+      <w:bookmarkStart w:id="23" w:name="_Toc107914940"/>
       <w:r>
         <w:rPr>
           <w:u w:val="single"/>
@@ -5461,7 +5665,7 @@
         </w:rPr>
         <w:t>Summary</w:t>
       </w:r>
-      <w:bookmarkEnd w:id="30"/>
+      <w:bookmarkEnd w:id="23"/>
     </w:p>
     <w:p>
       <w:pPr>
@@ -5534,7 +5738,7 @@
           <w:lang w:val="en-US"/>
         </w:rPr>
       </w:pPr>
-      <w:bookmarkStart w:id="31" w:name="_Toc107914941"/>
+      <w:bookmarkStart w:id="24" w:name="_Toc107914941"/>
       <w:r>
         <w:rPr>
           <w:b/>
@@ -5550,7 +5754,7 @@
         </w:rPr>
         <w:t xml:space="preserve">: </w:t>
       </w:r>
-      <w:bookmarkEnd w:id="31"/>
+      <w:bookmarkEnd w:id="24"/>
       <w:r>
         <w:rPr>
           <w:lang w:val="en-US"/>
@@ -5579,7 +5783,7 @@
           <w:lang w:val="en-US"/>
         </w:rPr>
       </w:pPr>
-      <w:bookmarkStart w:id="32" w:name="_Toc107914942"/>
+      <w:bookmarkStart w:id="25" w:name="_Toc107914942"/>
       <w:r>
         <w:rPr>
           <w:u w:val="single"/>
@@ -5587,7 +5791,7 @@
         </w:rPr>
         <w:t>Preface</w:t>
       </w:r>
-      <w:bookmarkEnd w:id="32"/>
+      <w:bookmarkEnd w:id="25"/>
     </w:p>
     <w:p>
       <w:pPr>
@@ -5619,7 +5823,35 @@
         <w:rPr>
           <w:lang w:val="en-US"/>
         </w:rPr>
-        <w:t xml:space="preserve">ou in order to practice this exercise. Also make sure the ground you’re training on is stable. Performing this exercises trains your legs, </w:t>
+        <w:t xml:space="preserve">ou </w:t>
+      </w:r>
+      <w:proofErr w:type="gramStart"/>
+      <w:r>
+        <w:rPr>
+          <w:lang w:val="en-US"/>
+        </w:rPr>
+        <w:t>in order to</w:t>
+      </w:r>
+      <w:proofErr w:type="gramEnd"/>
+      <w:r>
+        <w:rPr>
+          <w:lang w:val="en-US"/>
+        </w:rPr>
+        <w:t xml:space="preserve"> practice this exercise. Also make sure the ground you’re training on is stable. Performing </w:t>
+      </w:r>
+      <w:proofErr w:type="gramStart"/>
+      <w:r>
+        <w:rPr>
+          <w:lang w:val="en-US"/>
+        </w:rPr>
+        <w:t>this exercises</w:t>
+      </w:r>
+      <w:proofErr w:type="gramEnd"/>
+      <w:r>
+        <w:rPr>
+          <w:lang w:val="en-US"/>
+        </w:rPr>
+        <w:t xml:space="preserve"> trains your legs, </w:t>
       </w:r>
       <w:r>
         <w:rPr>
@@ -5650,15 +5882,13 @@
           <w:lang w:val="en-US"/>
         </w:rPr>
       </w:pPr>
-      <w:bookmarkStart w:id="33" w:name="_Toc107914943"/>
       <w:r>
         <w:rPr>
           <w:u w:val="single"/>
           <w:lang w:val="en-US"/>
         </w:rPr>
-        <w:t>InstructiON</w:t>
-      </w:r>
-      <w:bookmarkEnd w:id="33"/>
+        <w:t>Instruction</w:t>
+      </w:r>
     </w:p>
     <w:p>
       <w:pPr>
@@ -5700,6 +5930,7 @@
         </w:rPr>
         <w:t xml:space="preserve">Set </w:t>
       </w:r>
+      <w:proofErr w:type="gramStart"/>
       <w:r>
         <w:rPr>
           <w:lang w:val="en-US"/>
@@ -5710,7 +5941,14 @@
         <w:rPr>
           <w:lang w:val="en-US"/>
         </w:rPr>
-        <w:t xml:space="preserve">foot </w:t>
+        <w:t>foot</w:t>
+      </w:r>
+      <w:proofErr w:type="gramEnd"/>
+      <w:r>
+        <w:rPr>
+          <w:lang w:val="en-US"/>
+        </w:rPr>
+        <w:t xml:space="preserve"> </w:t>
       </w:r>
       <w:r>
         <w:rPr>
@@ -5785,7 +6023,7 @@
           <w:lang w:val="en-US"/>
         </w:rPr>
       </w:pPr>
-      <w:bookmarkStart w:id="34" w:name="_Toc107914944"/>
+      <w:bookmarkStart w:id="26" w:name="_Toc107914944"/>
       <w:r>
         <w:rPr>
           <w:u w:val="single"/>
@@ -5793,7 +6031,7 @@
         </w:rPr>
         <w:t>Summary</w:t>
       </w:r>
-      <w:bookmarkEnd w:id="34"/>
+      <w:bookmarkEnd w:id="26"/>
     </w:p>
     <w:p>
       <w:pPr>
@@ -5890,7 +6128,7 @@
           <w:lang w:val="en-US"/>
         </w:rPr>
       </w:pPr>
-      <w:bookmarkStart w:id="35" w:name="_Toc107914945"/>
+      <w:bookmarkStart w:id="27" w:name="_Toc107914945"/>
       <w:r>
         <w:rPr>
           <w:b/>
@@ -5912,7 +6150,7 @@
         </w:rPr>
         <w:t>Wall-sit</w:t>
       </w:r>
-      <w:bookmarkEnd w:id="35"/>
+      <w:bookmarkEnd w:id="27"/>
       <w:r>
         <w:rPr>
           <w:lang w:val="en-US"/>
@@ -5935,7 +6173,7 @@
           <w:lang w:val="en-US"/>
         </w:rPr>
       </w:pPr>
-      <w:bookmarkStart w:id="36" w:name="_Toc107914946"/>
+      <w:bookmarkStart w:id="28" w:name="_Toc107914946"/>
       <w:r>
         <w:rPr>
           <w:u w:val="single"/>
@@ -5943,33 +6181,61 @@
         </w:rPr>
         <w:t>Preface</w:t>
       </w:r>
-      <w:bookmarkEnd w:id="36"/>
-    </w:p>
-    <w:p>
-      <w:pPr>
-        <w:rPr>
-          <w:lang w:val="en-US"/>
-        </w:rPr>
-      </w:pPr>
-    </w:p>
-    <w:p>
-      <w:pPr>
-        <w:ind w:left="708"/>
-        <w:rPr>
-          <w:lang w:val="en-US"/>
-        </w:rPr>
-      </w:pPr>
-      <w:r>
-        <w:rPr>
-          <w:lang w:val="en-US"/>
-        </w:rPr>
-        <w:t xml:space="preserve">You need a flat wall in order to perform this exercise. </w:t>
-      </w:r>
-      <w:r>
-        <w:rPr>
-          <w:lang w:val="en-US"/>
-        </w:rPr>
-        <w:t xml:space="preserve">Performing this exercises trains your legs and buttocks. </w:t>
+      <w:bookmarkEnd w:id="28"/>
+    </w:p>
+    <w:p>
+      <w:pPr>
+        <w:rPr>
+          <w:lang w:val="en-US"/>
+        </w:rPr>
+      </w:pPr>
+    </w:p>
+    <w:p>
+      <w:pPr>
+        <w:ind w:left="708"/>
+        <w:rPr>
+          <w:lang w:val="en-US"/>
+        </w:rPr>
+      </w:pPr>
+      <w:r>
+        <w:rPr>
+          <w:lang w:val="en-US"/>
+        </w:rPr>
+        <w:t xml:space="preserve">You need a flat wall </w:t>
+      </w:r>
+      <w:proofErr w:type="gramStart"/>
+      <w:r>
+        <w:rPr>
+          <w:lang w:val="en-US"/>
+        </w:rPr>
+        <w:t>in order to</w:t>
+      </w:r>
+      <w:proofErr w:type="gramEnd"/>
+      <w:r>
+        <w:rPr>
+          <w:lang w:val="en-US"/>
+        </w:rPr>
+        <w:t xml:space="preserve"> perform this exercise. </w:t>
+      </w:r>
+      <w:r>
+        <w:rPr>
+          <w:lang w:val="en-US"/>
+        </w:rPr>
+        <w:t xml:space="preserve">Performing </w:t>
+      </w:r>
+      <w:proofErr w:type="gramStart"/>
+      <w:r>
+        <w:rPr>
+          <w:lang w:val="en-US"/>
+        </w:rPr>
+        <w:t>this exercises</w:t>
+      </w:r>
+      <w:proofErr w:type="gramEnd"/>
+      <w:r>
+        <w:rPr>
+          <w:lang w:val="en-US"/>
+        </w:rPr>
+        <w:t xml:space="preserve"> trains your legs and buttocks. </w:t>
       </w:r>
     </w:p>
     <w:p>
@@ -5988,15 +6254,13 @@
           <w:lang w:val="en-US"/>
         </w:rPr>
       </w:pPr>
-      <w:bookmarkStart w:id="37" w:name="_Toc107914947"/>
       <w:r>
         <w:rPr>
           <w:u w:val="single"/>
           <w:lang w:val="en-US"/>
         </w:rPr>
-        <w:t>InstructiON</w:t>
-      </w:r>
-      <w:bookmarkEnd w:id="37"/>
+        <w:t>Instruction</w:t>
+      </w:r>
     </w:p>
     <w:p>
       <w:pPr>
@@ -6074,7 +6338,21 @@
         <w:rPr>
           <w:lang w:val="en-US"/>
         </w:rPr>
-        <w:t xml:space="preserve">Hold as long as you possible can. Once you give up, you can go back to the start position. </w:t>
+        <w:t xml:space="preserve">Hold </w:t>
+      </w:r>
+      <w:proofErr w:type="gramStart"/>
+      <w:r>
+        <w:rPr>
+          <w:lang w:val="en-US"/>
+        </w:rPr>
+        <w:t>as long as</w:t>
+      </w:r>
+      <w:proofErr w:type="gramEnd"/>
+      <w:r>
+        <w:rPr>
+          <w:lang w:val="en-US"/>
+        </w:rPr>
+        <w:t xml:space="preserve"> you possible can. Once you give up, you can go back to the start position. </w:t>
       </w:r>
     </w:p>
     <w:p>
@@ -6093,7 +6371,7 @@
           <w:lang w:val="en-US"/>
         </w:rPr>
       </w:pPr>
-      <w:bookmarkStart w:id="38" w:name="_Toc107914948"/>
+      <w:bookmarkStart w:id="29" w:name="_Toc107914948"/>
       <w:r>
         <w:rPr>
           <w:u w:val="single"/>
@@ -6101,7 +6379,7 @@
         </w:rPr>
         <w:t>Summary</w:t>
       </w:r>
-      <w:bookmarkEnd w:id="38"/>
+      <w:bookmarkEnd w:id="29"/>
     </w:p>
     <w:p>
       <w:pPr>
@@ -6174,7 +6452,7 @@
           <w:lang w:val="en-US"/>
         </w:rPr>
       </w:pPr>
-      <w:bookmarkStart w:id="39" w:name="_Toc107914949"/>
+      <w:bookmarkStart w:id="30" w:name="_Toc107914949"/>
       <w:r>
         <w:rPr>
           <w:b/>
@@ -6196,7 +6474,7 @@
         </w:rPr>
         <w:t>Crunch</w:t>
       </w:r>
-      <w:bookmarkEnd w:id="39"/>
+      <w:bookmarkEnd w:id="30"/>
       <w:r>
         <w:rPr>
           <w:lang w:val="en-US"/>
@@ -6219,7 +6497,7 @@
           <w:lang w:val="en-US"/>
         </w:rPr>
       </w:pPr>
-      <w:bookmarkStart w:id="40" w:name="_Toc107914950"/>
+      <w:bookmarkStart w:id="31" w:name="_Toc107914950"/>
       <w:r>
         <w:rPr>
           <w:u w:val="single"/>
@@ -6227,7 +6505,7 @@
         </w:rPr>
         <w:t>Preface</w:t>
       </w:r>
-      <w:bookmarkEnd w:id="40"/>
+      <w:bookmarkEnd w:id="31"/>
     </w:p>
     <w:p>
       <w:pPr>
@@ -6259,19 +6537,35 @@
         <w:rPr>
           <w:lang w:val="en-US"/>
         </w:rPr>
-        <w:t xml:space="preserve">ou in order to practice this exercise. Also make sure the ground you’re training on is stable. Performing this exercises trains your </w:t>
-      </w:r>
-      <w:r>
-        <w:rPr>
-          <w:lang w:val="en-US"/>
-        </w:rPr>
-        <w:t xml:space="preserve">belly. </w:t>
-      </w:r>
-      <w:r>
-        <w:rPr>
-          <w:lang w:val="en-US"/>
-        </w:rPr>
-        <w:t xml:space="preserve"> </w:t>
+        <w:t xml:space="preserve">ou </w:t>
+      </w:r>
+      <w:proofErr w:type="gramStart"/>
+      <w:r>
+        <w:rPr>
+          <w:lang w:val="en-US"/>
+        </w:rPr>
+        <w:t>in order to</w:t>
+      </w:r>
+      <w:proofErr w:type="gramEnd"/>
+      <w:r>
+        <w:rPr>
+          <w:lang w:val="en-US"/>
+        </w:rPr>
+        <w:t xml:space="preserve"> practice this exercise. Also make sure the ground you’re training on is stable. Performing </w:t>
+      </w:r>
+      <w:proofErr w:type="gramStart"/>
+      <w:r>
+        <w:rPr>
+          <w:lang w:val="en-US"/>
+        </w:rPr>
+        <w:t>this exercises</w:t>
+      </w:r>
+      <w:proofErr w:type="gramEnd"/>
+      <w:r>
+        <w:rPr>
+          <w:lang w:val="en-US"/>
+        </w:rPr>
+        <w:t xml:space="preserve"> trains your belly.  </w:t>
       </w:r>
     </w:p>
     <w:p>
@@ -6290,15 +6584,13 @@
           <w:lang w:val="en-US"/>
         </w:rPr>
       </w:pPr>
-      <w:bookmarkStart w:id="41" w:name="_Toc107914951"/>
       <w:r>
         <w:rPr>
           <w:u w:val="single"/>
           <w:lang w:val="en-US"/>
         </w:rPr>
-        <w:t>InstructiON</w:t>
-      </w:r>
-      <w:bookmarkEnd w:id="41"/>
+        <w:t>Instruction</w:t>
+      </w:r>
     </w:p>
     <w:p>
       <w:pPr>
@@ -6376,7 +6668,21 @@
         <w:rPr>
           <w:lang w:val="en-US"/>
         </w:rPr>
-        <w:t xml:space="preserve"> Place your feet on the ground and make sure your knees make an 90 degrees angle</w:t>
+        <w:t xml:space="preserve"> Place your feet on the ground and make sure your knees make </w:t>
+      </w:r>
+      <w:proofErr w:type="gramStart"/>
+      <w:r>
+        <w:rPr>
+          <w:lang w:val="en-US"/>
+        </w:rPr>
+        <w:t>an</w:t>
+      </w:r>
+      <w:proofErr w:type="gramEnd"/>
+      <w:r>
+        <w:rPr>
+          <w:lang w:val="en-US"/>
+        </w:rPr>
+        <w:t xml:space="preserve"> 90 degrees angle</w:t>
       </w:r>
       <w:r>
         <w:rPr>
@@ -6408,50 +6714,44 @@
         <w:rPr>
           <w:lang w:val="en-US"/>
         </w:rPr>
+        <w:t xml:space="preserve">: Slowly push up your shoulders while your </w:t>
+      </w:r>
+      <w:r>
+        <w:rPr>
+          <w:lang w:val="en-US"/>
+        </w:rPr>
+        <w:t>lower back remains on the ground.</w:t>
+      </w:r>
+    </w:p>
+    <w:p>
+      <w:pPr>
+        <w:ind w:left="708"/>
+        <w:rPr>
+          <w:lang w:val="en-US"/>
+        </w:rPr>
+      </w:pPr>
+      <w:r>
+        <w:rPr>
+          <w:lang w:val="en-US"/>
+        </w:rPr>
+        <w:t xml:space="preserve">Step </w:t>
+      </w:r>
+      <w:r>
+        <w:rPr>
+          <w:lang w:val="en-US"/>
+        </w:rPr>
+        <w:t>5</w:t>
+      </w:r>
+      <w:r>
+        <w:rPr>
+          <w:lang w:val="en-US"/>
+        </w:rPr>
         <w:t xml:space="preserve">: </w:t>
       </w:r>
       <w:r>
         <w:rPr>
           <w:lang w:val="en-US"/>
         </w:rPr>
-        <w:t xml:space="preserve">Slowly push up your shoulders while your </w:t>
-      </w:r>
-      <w:r>
-        <w:rPr>
-          <w:lang w:val="en-US"/>
-        </w:rPr>
-        <w:t>lower back remains on the ground.</w:t>
-      </w:r>
-    </w:p>
-    <w:p>
-      <w:pPr>
-        <w:ind w:left="708"/>
-        <w:rPr>
-          <w:lang w:val="en-US"/>
-        </w:rPr>
-      </w:pPr>
-      <w:r>
-        <w:rPr>
-          <w:lang w:val="en-US"/>
-        </w:rPr>
-        <w:t xml:space="preserve">Step </w:t>
-      </w:r>
-      <w:r>
-        <w:rPr>
-          <w:lang w:val="en-US"/>
-        </w:rPr>
-        <w:t>5</w:t>
-      </w:r>
-      <w:r>
-        <w:rPr>
-          <w:lang w:val="en-US"/>
-        </w:rPr>
-        <w:t xml:space="preserve">: </w:t>
-      </w:r>
-      <w:r>
-        <w:rPr>
-          <w:lang w:val="en-US"/>
-        </w:rPr>
         <w:t xml:space="preserve">Finally, lower your shoulders and take a breath. </w:t>
       </w:r>
     </w:p>
@@ -6471,7 +6771,7 @@
           <w:lang w:val="en-US"/>
         </w:rPr>
       </w:pPr>
-      <w:bookmarkStart w:id="42" w:name="_Toc107914952"/>
+      <w:bookmarkStart w:id="32" w:name="_Toc107914952"/>
       <w:r>
         <w:rPr>
           <w:u w:val="single"/>
@@ -6479,7 +6779,7 @@
         </w:rPr>
         <w:t>Summary</w:t>
       </w:r>
-      <w:bookmarkEnd w:id="42"/>
+      <w:bookmarkEnd w:id="32"/>
     </w:p>
     <w:p>
       <w:pPr>

</xml_diff>